<commit_message>
More coding towards a monitor
</commit_message>
<xml_diff>
--- a/Design/Zalt File System.docx
+++ b/Design/Zalt File System.docx
@@ -1,6 +1,6 @@
 
 <file path=word/document.xml><?xml version="1.0" encoding="utf-8"?>
-<w:document xmlns:wpc="http://schemas.microsoft.com/office/word/2010/wordprocessingCanvas" xmlns:mc="http://schemas.openxmlformats.org/markup-compatibility/2006" xmlns:o="urn:schemas-microsoft-com:office:office" xmlns:r="http://schemas.openxmlformats.org/officeDocument/2006/relationships" xmlns:m="http://schemas.openxmlformats.org/officeDocument/2006/math" xmlns:v="urn:schemas-microsoft-com:vml" xmlns:wp14="http://schemas.microsoft.com/office/word/2010/wordprocessingDrawing" xmlns:wp="http://schemas.openxmlformats.org/drawingml/2006/wordprocessingDrawing" xmlns:w10="urn:schemas-microsoft-com:office:word" xmlns:w="http://schemas.openxmlformats.org/wordprocessingml/2006/main" xmlns:w14="http://schemas.microsoft.com/office/word/2010/wordml" xmlns:w15="http://schemas.microsoft.com/office/word/2012/wordml" xmlns:wpg="http://schemas.microsoft.com/office/word/2010/wordprocessingGroup" xmlns:wpi="http://schemas.microsoft.com/office/word/2010/wordprocessingInk" xmlns:wne="http://schemas.microsoft.com/office/word/2006/wordml" xmlns:wps="http://schemas.microsoft.com/office/word/2010/wordprocessingShape" mc:Ignorable="w14 w15 wp14">
+<w:document xmlns:wpc="http://schemas.microsoft.com/office/word/2010/wordprocessingCanvas" xmlns:cx="http://schemas.microsoft.com/office/drawing/2014/chartex" xmlns:cx1="http://schemas.microsoft.com/office/drawing/2015/9/8/chartex" xmlns:cx2="http://schemas.microsoft.com/office/drawing/2015/10/21/chartex" xmlns:mc="http://schemas.openxmlformats.org/markup-compatibility/2006" xmlns:o="urn:schemas-microsoft-com:office:office" xmlns:r="http://schemas.openxmlformats.org/officeDocument/2006/relationships" xmlns:m="http://schemas.openxmlformats.org/officeDocument/2006/math" xmlns:v="urn:schemas-microsoft-com:vml" xmlns:wp14="http://schemas.microsoft.com/office/word/2010/wordprocessingDrawing" xmlns:wp="http://schemas.openxmlformats.org/drawingml/2006/wordprocessingDrawing" xmlns:w10="urn:schemas-microsoft-com:office:word" xmlns:w="http://schemas.openxmlformats.org/wordprocessingml/2006/main" xmlns:w14="http://schemas.microsoft.com/office/word/2010/wordml" xmlns:w15="http://schemas.microsoft.com/office/word/2012/wordml" xmlns:w16se="http://schemas.microsoft.com/office/word/2015/wordml/symex" xmlns:wpg="http://schemas.microsoft.com/office/word/2010/wordprocessingGroup" xmlns:wpi="http://schemas.microsoft.com/office/word/2010/wordprocessingInk" xmlns:wne="http://schemas.microsoft.com/office/word/2006/wordml" xmlns:wps="http://schemas.microsoft.com/office/word/2010/wordprocessingShape" mc:Ignorable="w14 w15 w16se wp14">
   <w:body>
     <w:p>
       <w:pPr>
@@ -9,11 +9,19 @@
           <w:lang w:val="en-US"/>
         </w:rPr>
       </w:pPr>
-      <w:r>
-        <w:rPr>
-          <w:lang w:val="en-US"/>
-        </w:rPr>
-        <w:t>Zalt File System</w:t>
+      <w:proofErr w:type="spellStart"/>
+      <w:r>
+        <w:rPr>
+          <w:lang w:val="en-US"/>
+        </w:rPr>
+        <w:t>Zalt</w:t>
+      </w:r>
+      <w:proofErr w:type="spellEnd"/>
+      <w:r>
+        <w:rPr>
+          <w:lang w:val="en-US"/>
+        </w:rPr>
+        <w:t xml:space="preserve"> File System</w:t>
       </w:r>
     </w:p>
     <w:p>
@@ -47,7 +55,21 @@
         <w:rPr>
           <w:lang w:val="en-US"/>
         </w:rPr>
-        <w:t>In general there are a couple of basic data structures used in programs:</w:t>
+        <w:t xml:space="preserve">In </w:t>
+      </w:r>
+      <w:proofErr w:type="gramStart"/>
+      <w:r>
+        <w:rPr>
+          <w:lang w:val="en-US"/>
+        </w:rPr>
+        <w:t>general</w:t>
+      </w:r>
+      <w:proofErr w:type="gramEnd"/>
+      <w:r>
+        <w:rPr>
+          <w:lang w:val="en-US"/>
+        </w:rPr>
+        <w:t xml:space="preserve"> there are a couple of basic data structures used in programs:</w:t>
       </w:r>
     </w:p>
     <w:p>
@@ -219,7 +241,20 @@
           <w:lang w:val="en-US"/>
         </w:rPr>
         <w:br/>
-        <w:t>Directories,  Xml, (binary) trees</w:t>
+      </w:r>
+      <w:proofErr w:type="gramStart"/>
+      <w:r>
+        <w:rPr>
+          <w:lang w:val="en-US"/>
+        </w:rPr>
+        <w:t>Directories,  Xml</w:t>
+      </w:r>
+      <w:proofErr w:type="gramEnd"/>
+      <w:r>
+        <w:rPr>
+          <w:lang w:val="en-US"/>
+        </w:rPr>
+        <w:t>, (binary) trees</w:t>
       </w:r>
       <w:r>
         <w:rPr>
@@ -497,7 +532,21 @@
         <w:rPr>
           <w:lang w:val="en-US"/>
         </w:rPr>
-        <w:t>Querying/Searching/Selecting nodes: OData url notation.</w:t>
+        <w:t xml:space="preserve">Querying/Searching/Selecting nodes: OData </w:t>
+      </w:r>
+      <w:proofErr w:type="spellStart"/>
+      <w:r>
+        <w:rPr>
+          <w:lang w:val="en-US"/>
+        </w:rPr>
+        <w:t>url</w:t>
+      </w:r>
+      <w:proofErr w:type="spellEnd"/>
+      <w:r>
+        <w:rPr>
+          <w:lang w:val="en-US"/>
+        </w:rPr>
+        <w:t xml:space="preserve"> notation.</w:t>
       </w:r>
     </w:p>
     <w:p>
@@ -688,7 +737,47 @@
         <w:rPr>
           <w:lang w:val="en-US"/>
         </w:rPr>
-        <w:t>“protocol://host/object/somemethod(withparameter=true)”</w:t>
+        <w:t>“protocol://host/object/</w:t>
+      </w:r>
+      <w:proofErr w:type="spellStart"/>
+      <w:r>
+        <w:rPr>
+          <w:lang w:val="en-US"/>
+        </w:rPr>
+        <w:t>somemethod</w:t>
+      </w:r>
+      <w:proofErr w:type="spellEnd"/>
+      <w:r>
+        <w:rPr>
+          <w:lang w:val="en-US"/>
+        </w:rPr>
+        <w:t>(</w:t>
+      </w:r>
+      <w:proofErr w:type="spellStart"/>
+      <w:r>
+        <w:rPr>
+          <w:lang w:val="en-US"/>
+        </w:rPr>
+        <w:t>withparameter</w:t>
+      </w:r>
+      <w:proofErr w:type="spellEnd"/>
+      <w:r>
+        <w:rPr>
+          <w:lang w:val="en-US"/>
+        </w:rPr>
+        <w:t>=</w:t>
+      </w:r>
+      <w:r>
+        <w:rPr>
+          <w:lang w:val="en-US"/>
+        </w:rPr>
+        <w:t>value</w:t>
+      </w:r>
+      <w:r>
+        <w:rPr>
+          <w:lang w:val="en-US"/>
+        </w:rPr>
+        <w:t>)”</w:t>
       </w:r>
     </w:p>
     <w:p>
@@ -762,7 +851,21 @@
         <w:rPr>
           <w:lang w:val="en-US"/>
         </w:rPr>
-        <w:t>The idea of the Zalt file system is to abstract away the details of working with Storage Media and specific File System implementations as much as possible.</w:t>
+        <w:t xml:space="preserve">The idea of the </w:t>
+      </w:r>
+      <w:proofErr w:type="spellStart"/>
+      <w:r>
+        <w:rPr>
+          <w:lang w:val="en-US"/>
+        </w:rPr>
+        <w:t>Zalt</w:t>
+      </w:r>
+      <w:proofErr w:type="spellEnd"/>
+      <w:r>
+        <w:rPr>
+          <w:lang w:val="en-US"/>
+        </w:rPr>
+        <w:t xml:space="preserve"> file system is to abstract away the details of working with Storage Media and specific File System implementations as much as possible.</w:t>
       </w:r>
     </w:p>
     <w:p>
@@ -788,7 +891,21 @@
         <w:rPr>
           <w:lang w:val="en-US"/>
         </w:rPr>
-        <w:t>Streams are the basic means of accessing file data. For its meta data (file name, attributes, times etc) a different approach may be required</w:t>
+        <w:t xml:space="preserve">Streams are the basic means of accessing file data. For its meta data (file name, attributes, times </w:t>
+      </w:r>
+      <w:proofErr w:type="spellStart"/>
+      <w:r>
+        <w:rPr>
+          <w:lang w:val="en-US"/>
+        </w:rPr>
+        <w:t>etc</w:t>
+      </w:r>
+      <w:proofErr w:type="spellEnd"/>
+      <w:r>
+        <w:rPr>
+          <w:lang w:val="en-US"/>
+        </w:rPr>
+        <w:t>) a different approach may be required</w:t>
       </w:r>
       <w:r>
         <w:rPr>
@@ -813,7 +930,35 @@
         <w:rPr>
           <w:lang w:val="en-US"/>
         </w:rPr>
-        <w:t>File navigation is done based on an url mechanism: “file://[named storage]/root/folder/file.txt”. File names and directories are specific to that file system. We only intercept the named storage.</w:t>
+        <w:t xml:space="preserve">File navigation is done based on an </w:t>
+      </w:r>
+      <w:proofErr w:type="spellStart"/>
+      <w:r>
+        <w:rPr>
+          <w:lang w:val="en-US"/>
+        </w:rPr>
+        <w:t>url</w:t>
+      </w:r>
+      <w:proofErr w:type="spellEnd"/>
+      <w:r>
+        <w:rPr>
+          <w:lang w:val="en-US"/>
+        </w:rPr>
+        <w:t xml:space="preserve"> mechanism: “file:/</w:t>
+      </w:r>
+      <w:proofErr w:type="gramStart"/>
+      <w:r>
+        <w:rPr>
+          <w:lang w:val="en-US"/>
+        </w:rPr>
+        <w:t>/[</w:t>
+      </w:r>
+      <w:proofErr w:type="gramEnd"/>
+      <w:r>
+        <w:rPr>
+          <w:lang w:val="en-US"/>
+        </w:rPr>
+        <w:t>named storage]/root/folder/file.txt”. File names and directories are specific to that file system. We only intercept the named storage.</w:t>
       </w:r>
       <w:r>
         <w:rPr>
@@ -825,7 +970,21 @@
         <w:rPr>
           <w:lang w:val="en-US"/>
         </w:rPr>
-        <w:t xml:space="preserve"> When using an incomplete uri or wildcard at any position, a directory listing stream is returned.</w:t>
+        <w:t xml:space="preserve"> When using an incomplete </w:t>
+      </w:r>
+      <w:proofErr w:type="spellStart"/>
+      <w:r>
+        <w:rPr>
+          <w:lang w:val="en-US"/>
+        </w:rPr>
+        <w:t>uri</w:t>
+      </w:r>
+      <w:proofErr w:type="spellEnd"/>
+      <w:r>
+        <w:rPr>
+          <w:lang w:val="en-US"/>
+        </w:rPr>
+        <w:t xml:space="preserve"> or wildcard at any position, a directory listing stream is returned.</w:t>
       </w:r>
     </w:p>
     <w:p>
@@ -851,20 +1010,62 @@
         <w:rPr>
           <w:lang w:val="en-US"/>
         </w:rPr>
-        <w:t>This uri/url can also be used to subscribe to system event. (sys://*/topic).</w:t>
-      </w:r>
-    </w:p>
-    <w:p>
-      <w:pPr>
-        <w:rPr>
-          <w:lang w:val="en-US"/>
-        </w:rPr>
-      </w:pPr>
-      <w:r>
-        <w:rPr>
-          <w:lang w:val="en-US"/>
-        </w:rPr>
-        <w:t>Specific support is implemented for chunked-files (wav, bmp, midi etc). These chunks are an excellent granularity to use for working with partial files.</w:t>
+        <w:t xml:space="preserve">This </w:t>
+      </w:r>
+      <w:proofErr w:type="spellStart"/>
+      <w:r>
+        <w:rPr>
+          <w:lang w:val="en-US"/>
+        </w:rPr>
+        <w:t>uri</w:t>
+      </w:r>
+      <w:proofErr w:type="spellEnd"/>
+      <w:r>
+        <w:rPr>
+          <w:lang w:val="en-US"/>
+        </w:rPr>
+        <w:t>/</w:t>
+      </w:r>
+      <w:proofErr w:type="spellStart"/>
+      <w:r>
+        <w:rPr>
+          <w:lang w:val="en-US"/>
+        </w:rPr>
+        <w:t>url</w:t>
+      </w:r>
+      <w:proofErr w:type="spellEnd"/>
+      <w:r>
+        <w:rPr>
+          <w:lang w:val="en-US"/>
+        </w:rPr>
+        <w:t xml:space="preserve"> can also be used to subscribe to system event. (sys://*/topic).</w:t>
+      </w:r>
+    </w:p>
+    <w:p>
+      <w:pPr>
+        <w:rPr>
+          <w:lang w:val="en-US"/>
+        </w:rPr>
+      </w:pPr>
+      <w:r>
+        <w:rPr>
+          <w:lang w:val="en-US"/>
+        </w:rPr>
+        <w:t xml:space="preserve">Specific support is implemented for chunked-files (wav, bmp, midi </w:t>
+      </w:r>
+      <w:proofErr w:type="spellStart"/>
+      <w:r>
+        <w:rPr>
+          <w:lang w:val="en-US"/>
+        </w:rPr>
+        <w:t>etc</w:t>
+      </w:r>
+      <w:proofErr w:type="spellEnd"/>
+      <w:r>
+        <w:rPr>
+          <w:lang w:val="en-US"/>
+        </w:rPr>
+        <w:t>). These chunks are an excellent granularity to use for working with partial files.</w:t>
       </w:r>
     </w:p>
     <w:p>
@@ -890,7 +1091,35 @@
         <w:rPr>
           <w:lang w:val="en-US"/>
         </w:rPr>
-        <w:t>* ParseUri(str)</w:t>
+        <w:t xml:space="preserve">* </w:t>
+      </w:r>
+      <w:proofErr w:type="spellStart"/>
+      <w:r>
+        <w:rPr>
+          <w:lang w:val="en-US"/>
+        </w:rPr>
+        <w:t>ParseUri</w:t>
+      </w:r>
+      <w:proofErr w:type="spellEnd"/>
+      <w:r>
+        <w:rPr>
+          <w:lang w:val="en-US"/>
+        </w:rPr>
+        <w:t>(</w:t>
+      </w:r>
+      <w:proofErr w:type="spellStart"/>
+      <w:r>
+        <w:rPr>
+          <w:lang w:val="en-US"/>
+        </w:rPr>
+        <w:t>str</w:t>
+      </w:r>
+      <w:proofErr w:type="spellEnd"/>
+      <w:r>
+        <w:rPr>
+          <w:lang w:val="en-US"/>
+        </w:rPr>
+        <w:t>)</w:t>
       </w:r>
     </w:p>
     <w:p>
@@ -935,20 +1164,64 @@
         <w:rPr>
           <w:lang w:val="en-US"/>
         </w:rPr>
-        <w:t>Stream* OpenStream(uri, flags)</w:t>
-      </w:r>
-    </w:p>
-    <w:p>
-      <w:pPr>
-        <w:rPr>
-          <w:lang w:val="en-US"/>
-        </w:rPr>
-      </w:pPr>
-      <w:r>
-        <w:rPr>
-          <w:lang w:val="en-US"/>
-        </w:rPr>
-        <w:t xml:space="preserve">Returns a Stream* for the uri and based on the flags the stream can be read-only, writable or a meta </w:t>
+        <w:t xml:space="preserve">Stream* </w:t>
+      </w:r>
+      <w:proofErr w:type="spellStart"/>
+      <w:proofErr w:type="gramStart"/>
+      <w:r>
+        <w:rPr>
+          <w:lang w:val="en-US"/>
+        </w:rPr>
+        <w:t>OpenStream</w:t>
+      </w:r>
+      <w:proofErr w:type="spellEnd"/>
+      <w:r>
+        <w:rPr>
+          <w:lang w:val="en-US"/>
+        </w:rPr>
+        <w:t>(</w:t>
+      </w:r>
+      <w:proofErr w:type="spellStart"/>
+      <w:proofErr w:type="gramEnd"/>
+      <w:r>
+        <w:rPr>
+          <w:lang w:val="en-US"/>
+        </w:rPr>
+        <w:t>uri</w:t>
+      </w:r>
+      <w:proofErr w:type="spellEnd"/>
+      <w:r>
+        <w:rPr>
+          <w:lang w:val="en-US"/>
+        </w:rPr>
+        <w:t>, flags)</w:t>
+      </w:r>
+    </w:p>
+    <w:p>
+      <w:pPr>
+        <w:rPr>
+          <w:lang w:val="en-US"/>
+        </w:rPr>
+      </w:pPr>
+      <w:r>
+        <w:rPr>
+          <w:lang w:val="en-US"/>
+        </w:rPr>
+        <w:t xml:space="preserve">Returns a Stream* for the </w:t>
+      </w:r>
+      <w:proofErr w:type="spellStart"/>
+      <w:r>
+        <w:rPr>
+          <w:lang w:val="en-US"/>
+        </w:rPr>
+        <w:t>uri</w:t>
+      </w:r>
+      <w:proofErr w:type="spellEnd"/>
+      <w:r>
+        <w:rPr>
+          <w:lang w:val="en-US"/>
+        </w:rPr>
+        <w:t xml:space="preserve"> and based on the flags the stream can be read-only, writable or a meta </w:t>
       </w:r>
       <w:r>
         <w:rPr>
@@ -969,11 +1242,19 @@
           <w:lang w:val="en-US"/>
         </w:rPr>
       </w:pPr>
-      <w:r>
-        <w:rPr>
-          <w:lang w:val="en-US"/>
-        </w:rPr>
-        <w:t>CloseStream(Stream*)</w:t>
+      <w:proofErr w:type="spellStart"/>
+      <w:r>
+        <w:rPr>
+          <w:lang w:val="en-US"/>
+        </w:rPr>
+        <w:t>CloseStream</w:t>
+      </w:r>
+      <w:proofErr w:type="spellEnd"/>
+      <w:r>
+        <w:rPr>
+          <w:lang w:val="en-US"/>
+        </w:rPr>
+        <w:t>(Stream*)</w:t>
       </w:r>
     </w:p>
     <w:p>
@@ -1006,28 +1287,86 @@
         <w:rPr>
           <w:lang w:val="en-US"/>
         </w:rPr>
-        <w:t>Stream* Stream_New(void*, size)</w:t>
+        <w:t xml:space="preserve">Stream* </w:t>
+      </w:r>
+      <w:proofErr w:type="spellStart"/>
+      <w:r>
+        <w:rPr>
+          <w:lang w:val="en-US"/>
+        </w:rPr>
+        <w:t>Stream_</w:t>
+      </w:r>
+      <w:proofErr w:type="gramStart"/>
+      <w:r>
+        <w:rPr>
+          <w:lang w:val="en-US"/>
+        </w:rPr>
+        <w:t>New</w:t>
+      </w:r>
+      <w:proofErr w:type="spellEnd"/>
+      <w:r>
+        <w:rPr>
+          <w:lang w:val="en-US"/>
+        </w:rPr>
+        <w:t>(</w:t>
+      </w:r>
+      <w:proofErr w:type="gramEnd"/>
+      <w:r>
+        <w:rPr>
+          <w:lang w:val="en-US"/>
+        </w:rPr>
+        <w:t>void*, size)</w:t>
       </w:r>
       <w:r>
         <w:rPr>
           <w:lang w:val="en-US"/>
         </w:rPr>
         <w:tab/>
-        <w:t>// inits preallocated memory</w:t>
-      </w:r>
-    </w:p>
-    <w:p>
-      <w:pPr>
-        <w:rPr>
-          <w:lang w:val="en-US"/>
-        </w:rPr>
-      </w:pPr>
+        <w:t xml:space="preserve">// </w:t>
+      </w:r>
+      <w:proofErr w:type="spellStart"/>
+      <w:r>
+        <w:rPr>
+          <w:lang w:val="en-US"/>
+        </w:rPr>
+        <w:t>inits</w:t>
+      </w:r>
+      <w:proofErr w:type="spellEnd"/>
+      <w:r>
+        <w:rPr>
+          <w:lang w:val="en-US"/>
+        </w:rPr>
+        <w:t xml:space="preserve"> </w:t>
+      </w:r>
+      <w:proofErr w:type="spellStart"/>
+      <w:r>
+        <w:rPr>
+          <w:lang w:val="en-US"/>
+        </w:rPr>
+        <w:t>preallocated</w:t>
+      </w:r>
+      <w:proofErr w:type="spellEnd"/>
+      <w:r>
+        <w:rPr>
+          <w:lang w:val="en-US"/>
+        </w:rPr>
+        <w:t xml:space="preserve"> memory</w:t>
+      </w:r>
+    </w:p>
+    <w:p>
+      <w:pPr>
+        <w:rPr>
+          <w:lang w:val="en-US"/>
+        </w:rPr>
+      </w:pPr>
+      <w:proofErr w:type="spellStart"/>
       <w:r>
         <w:rPr>
           <w:lang w:val="en-US"/>
         </w:rPr>
         <w:t>Stream_getLength</w:t>
       </w:r>
+      <w:proofErr w:type="spellEnd"/>
       <w:r>
         <w:rPr>
           <w:lang w:val="en-US"/>
@@ -1041,17 +1380,33 @@
           <w:lang w:val="en-US"/>
         </w:rPr>
       </w:pPr>
-      <w:r>
-        <w:rPr>
-          <w:lang w:val="en-US"/>
-        </w:rPr>
-        <w:t>Stream_setLength</w:t>
-      </w:r>
-      <w:r>
-        <w:rPr>
-          <w:lang w:val="en-US"/>
-        </w:rPr>
-        <w:t>(Stream*</w:t>
+      <w:proofErr w:type="spellStart"/>
+      <w:r>
+        <w:rPr>
+          <w:lang w:val="en-US"/>
+        </w:rPr>
+        <w:t>Stream_</w:t>
+      </w:r>
+      <w:proofErr w:type="gramStart"/>
+      <w:r>
+        <w:rPr>
+          <w:lang w:val="en-US"/>
+        </w:rPr>
+        <w:t>setLength</w:t>
+      </w:r>
+      <w:proofErr w:type="spellEnd"/>
+      <w:r>
+        <w:rPr>
+          <w:lang w:val="en-US"/>
+        </w:rPr>
+        <w:t>(</w:t>
+      </w:r>
+      <w:proofErr w:type="gramEnd"/>
+      <w:r>
+        <w:rPr>
+          <w:lang w:val="en-US"/>
+        </w:rPr>
+        <w:t>Stream*</w:t>
       </w:r>
       <w:r>
         <w:rPr>
@@ -1085,38 +1440,84 @@
           <w:lang w:val="en-US"/>
         </w:rPr>
       </w:pPr>
-      <w:r>
-        <w:rPr>
-          <w:lang w:val="en-US"/>
-        </w:rPr>
-        <w:t>Stream_getPosition(Stream*)</w:t>
-      </w:r>
-    </w:p>
-    <w:p>
-      <w:pPr>
-        <w:rPr>
-          <w:lang w:val="en-US"/>
-        </w:rPr>
-      </w:pPr>
-      <w:r>
-        <w:rPr>
-          <w:lang w:val="en-US"/>
-        </w:rPr>
-        <w:t>Stream_setPosition(Stream*, pos)</w:t>
-      </w:r>
-    </w:p>
-    <w:p>
-      <w:pPr>
-        <w:rPr>
-          <w:lang w:val="en-US"/>
-        </w:rPr>
-      </w:pPr>
+      <w:proofErr w:type="spellStart"/>
+      <w:r>
+        <w:rPr>
+          <w:lang w:val="en-US"/>
+        </w:rPr>
+        <w:t>Stream_getPosition</w:t>
+      </w:r>
+      <w:proofErr w:type="spellEnd"/>
+      <w:r>
+        <w:rPr>
+          <w:lang w:val="en-US"/>
+        </w:rPr>
+        <w:t>(Stream*)</w:t>
+      </w:r>
+    </w:p>
+    <w:p>
+      <w:pPr>
+        <w:rPr>
+          <w:lang w:val="en-US"/>
+        </w:rPr>
+      </w:pPr>
+      <w:proofErr w:type="spellStart"/>
+      <w:r>
+        <w:rPr>
+          <w:lang w:val="en-US"/>
+        </w:rPr>
+        <w:t>Stream_</w:t>
+      </w:r>
+      <w:proofErr w:type="gramStart"/>
+      <w:r>
+        <w:rPr>
+          <w:lang w:val="en-US"/>
+        </w:rPr>
+        <w:t>setPosition</w:t>
+      </w:r>
+      <w:proofErr w:type="spellEnd"/>
+      <w:r>
+        <w:rPr>
+          <w:lang w:val="en-US"/>
+        </w:rPr>
+        <w:t>(</w:t>
+      </w:r>
+      <w:proofErr w:type="gramEnd"/>
+      <w:r>
+        <w:rPr>
+          <w:lang w:val="en-US"/>
+        </w:rPr>
+        <w:t xml:space="preserve">Stream*, </w:t>
+      </w:r>
+      <w:proofErr w:type="spellStart"/>
+      <w:r>
+        <w:rPr>
+          <w:lang w:val="en-US"/>
+        </w:rPr>
+        <w:t>pos</w:t>
+      </w:r>
+      <w:proofErr w:type="spellEnd"/>
+      <w:r>
+        <w:rPr>
+          <w:lang w:val="en-US"/>
+        </w:rPr>
+        <w:t>)</w:t>
+      </w:r>
+    </w:p>
+    <w:p>
+      <w:pPr>
+        <w:rPr>
+          <w:lang w:val="en-US"/>
+        </w:rPr>
+      </w:pPr>
+      <w:proofErr w:type="spellStart"/>
       <w:r>
         <w:rPr>
           <w:lang w:val="en-US"/>
         </w:rPr>
         <w:t>Stream_getFlags</w:t>
       </w:r>
+      <w:proofErr w:type="spellEnd"/>
       <w:r>
         <w:rPr>
           <w:lang w:val="en-US"/>
@@ -1127,21 +1528,51 @@
         <w:rPr>
           <w:lang w:val="en-US"/>
         </w:rPr>
-        <w:t xml:space="preserve"> (read-only/writable/seekable/meta)</w:t>
-      </w:r>
-    </w:p>
-    <w:p>
-      <w:pPr>
-        <w:rPr>
-          <w:lang w:val="en-US"/>
-        </w:rPr>
-      </w:pPr>
-      <w:r>
-        <w:rPr>
-          <w:lang w:val="en-US"/>
-        </w:rPr>
-        <w:t>Stream_Read(</w:t>
-      </w:r>
+        <w:t xml:space="preserve"> (read-only/writable/</w:t>
+      </w:r>
+      <w:proofErr w:type="spellStart"/>
+      <w:r>
+        <w:rPr>
+          <w:lang w:val="en-US"/>
+        </w:rPr>
+        <w:t>seekable</w:t>
+      </w:r>
+      <w:proofErr w:type="spellEnd"/>
+      <w:r>
+        <w:rPr>
+          <w:lang w:val="en-US"/>
+        </w:rPr>
+        <w:t>/meta)</w:t>
+      </w:r>
+    </w:p>
+    <w:p>
+      <w:pPr>
+        <w:rPr>
+          <w:lang w:val="en-US"/>
+        </w:rPr>
+      </w:pPr>
+      <w:proofErr w:type="spellStart"/>
+      <w:r>
+        <w:rPr>
+          <w:lang w:val="en-US"/>
+        </w:rPr>
+        <w:t>Stream_</w:t>
+      </w:r>
+      <w:proofErr w:type="gramStart"/>
+      <w:r>
+        <w:rPr>
+          <w:lang w:val="en-US"/>
+        </w:rPr>
+        <w:t>Read</w:t>
+      </w:r>
+      <w:proofErr w:type="spellEnd"/>
+      <w:r>
+        <w:rPr>
+          <w:lang w:val="en-US"/>
+        </w:rPr>
+        <w:t>(</w:t>
+      </w:r>
+      <w:proofErr w:type="gramEnd"/>
       <w:r>
         <w:rPr>
           <w:lang w:val="en-US"/>
@@ -1161,12 +1592,28 @@
           <w:lang w:val="en-US"/>
         </w:rPr>
       </w:pPr>
-      <w:r>
-        <w:rPr>
-          <w:lang w:val="en-US"/>
-        </w:rPr>
-        <w:t>Stream_Write(</w:t>
-      </w:r>
+      <w:proofErr w:type="spellStart"/>
+      <w:r>
+        <w:rPr>
+          <w:lang w:val="en-US"/>
+        </w:rPr>
+        <w:t>Stream_</w:t>
+      </w:r>
+      <w:proofErr w:type="gramStart"/>
+      <w:r>
+        <w:rPr>
+          <w:lang w:val="en-US"/>
+        </w:rPr>
+        <w:t>Write</w:t>
+      </w:r>
+      <w:proofErr w:type="spellEnd"/>
+      <w:r>
+        <w:rPr>
+          <w:lang w:val="en-US"/>
+        </w:rPr>
+        <w:t>(</w:t>
+      </w:r>
+      <w:proofErr w:type="gramEnd"/>
       <w:r>
         <w:rPr>
           <w:lang w:val="en-US"/>
@@ -1186,24 +1633,82 @@
           <w:lang w:val="en-US"/>
         </w:rPr>
       </w:pPr>
-      <w:r>
-        <w:rPr>
-          <w:lang w:val="en-US"/>
-        </w:rPr>
-        <w:t>Stream_Copy(Stream*, Stream*, buffer, length)</w:t>
-      </w:r>
-    </w:p>
-    <w:p>
-      <w:pPr>
-        <w:rPr>
-          <w:lang w:val="en-US"/>
-        </w:rPr>
-      </w:pPr>
-      <w:r>
-        <w:rPr>
-          <w:lang w:val="en-US"/>
-        </w:rPr>
-        <w:t>Stream_Notify(Stream*, fn)</w:t>
+      <w:proofErr w:type="spellStart"/>
+      <w:r>
+        <w:rPr>
+          <w:lang w:val="en-US"/>
+        </w:rPr>
+        <w:t>Stream_</w:t>
+      </w:r>
+      <w:proofErr w:type="gramStart"/>
+      <w:r>
+        <w:rPr>
+          <w:lang w:val="en-US"/>
+        </w:rPr>
+        <w:t>Copy</w:t>
+      </w:r>
+      <w:proofErr w:type="spellEnd"/>
+      <w:r>
+        <w:rPr>
+          <w:lang w:val="en-US"/>
+        </w:rPr>
+        <w:t>(</w:t>
+      </w:r>
+      <w:proofErr w:type="gramEnd"/>
+      <w:r>
+        <w:rPr>
+          <w:lang w:val="en-US"/>
+        </w:rPr>
+        <w:t>Stream*, Stream*, buffer, length)</w:t>
+      </w:r>
+    </w:p>
+    <w:p>
+      <w:pPr>
+        <w:rPr>
+          <w:lang w:val="en-US"/>
+        </w:rPr>
+      </w:pPr>
+      <w:proofErr w:type="spellStart"/>
+      <w:r>
+        <w:rPr>
+          <w:lang w:val="en-US"/>
+        </w:rPr>
+        <w:t>Stream_</w:t>
+      </w:r>
+      <w:proofErr w:type="gramStart"/>
+      <w:r>
+        <w:rPr>
+          <w:lang w:val="en-US"/>
+        </w:rPr>
+        <w:t>Notify</w:t>
+      </w:r>
+      <w:proofErr w:type="spellEnd"/>
+      <w:r>
+        <w:rPr>
+          <w:lang w:val="en-US"/>
+        </w:rPr>
+        <w:t>(</w:t>
+      </w:r>
+      <w:proofErr w:type="gramEnd"/>
+      <w:r>
+        <w:rPr>
+          <w:lang w:val="en-US"/>
+        </w:rPr>
+        <w:t xml:space="preserve">Stream*, </w:t>
+      </w:r>
+      <w:proofErr w:type="spellStart"/>
+      <w:r>
+        <w:rPr>
+          <w:lang w:val="en-US"/>
+        </w:rPr>
+        <w:t>fn</w:t>
+      </w:r>
+      <w:proofErr w:type="spellEnd"/>
+      <w:r>
+        <w:rPr>
+          <w:lang w:val="en-US"/>
+        </w:rPr>
+        <w:t>)</w:t>
       </w:r>
       <w:r>
         <w:rPr>
@@ -1232,19 +1737,42 @@
           <w:lang w:val="en-US"/>
         </w:rPr>
       </w:pPr>
-      <w:r>
-        <w:rPr>
-          <w:lang w:val="en-US"/>
-        </w:rPr>
-        <w:t>StreamReader / StreamWriter specializations:</w:t>
-      </w:r>
-    </w:p>
-    <w:p>
-      <w:pPr>
-        <w:rPr>
-          <w:lang w:val="en-US"/>
-        </w:rPr>
-      </w:pPr>
+      <w:proofErr w:type="spellStart"/>
+      <w:r>
+        <w:rPr>
+          <w:lang w:val="en-US"/>
+        </w:rPr>
+        <w:t>StreamReader</w:t>
+      </w:r>
+      <w:proofErr w:type="spellEnd"/>
+      <w:r>
+        <w:rPr>
+          <w:lang w:val="en-US"/>
+        </w:rPr>
+        <w:t xml:space="preserve"> / </w:t>
+      </w:r>
+      <w:proofErr w:type="spellStart"/>
+      <w:r>
+        <w:rPr>
+          <w:lang w:val="en-US"/>
+        </w:rPr>
+        <w:t>StreamWriter</w:t>
+      </w:r>
+      <w:proofErr w:type="spellEnd"/>
+      <w:r>
+        <w:rPr>
+          <w:lang w:val="en-US"/>
+        </w:rPr>
+        <w:t xml:space="preserve"> specializations:</w:t>
+      </w:r>
+    </w:p>
+    <w:p>
+      <w:pPr>
+        <w:rPr>
+          <w:lang w:val="en-US"/>
+        </w:rPr>
+      </w:pPr>
+      <w:proofErr w:type="spellStart"/>
       <w:r>
         <w:rPr>
           <w:lang w:val="en-US"/>
@@ -1255,7 +1783,14 @@
         <w:rPr>
           <w:lang w:val="en-US"/>
         </w:rPr>
-        <w:t>leStream-Reader/</w:t>
+        <w:t>leStream</w:t>
+      </w:r>
+      <w:proofErr w:type="spellEnd"/>
+      <w:r>
+        <w:rPr>
+          <w:lang w:val="en-US"/>
+        </w:rPr>
+        <w:t>-Reader/</w:t>
       </w:r>
       <w:r>
         <w:rPr>
@@ -1267,7 +1802,21 @@
         <w:rPr>
           <w:lang w:val="en-US"/>
         </w:rPr>
-        <w:t xml:space="preserve"> (TextFileStream-Reader/</w:t>
+        <w:t xml:space="preserve"> (</w:t>
+      </w:r>
+      <w:proofErr w:type="spellStart"/>
+      <w:r>
+        <w:rPr>
+          <w:lang w:val="en-US"/>
+        </w:rPr>
+        <w:t>TextFileStream</w:t>
+      </w:r>
+      <w:proofErr w:type="spellEnd"/>
+      <w:r>
+        <w:rPr>
+          <w:lang w:val="en-US"/>
+        </w:rPr>
+        <w:t>-Reader/</w:t>
       </w:r>
       <w:r>
         <w:rPr>
@@ -1279,41 +1828,79 @@
         <w:rPr>
           <w:lang w:val="en-US"/>
         </w:rPr>
-        <w:t xml:space="preserve"> (FileMetaStream-Reader/Writer)</w:t>
-      </w:r>
-    </w:p>
-    <w:p>
-      <w:pPr>
-        <w:rPr>
-          <w:lang w:val="en-US"/>
-        </w:rPr>
-      </w:pPr>
-      <w:r>
-        <w:rPr>
-          <w:lang w:val="en-US"/>
-        </w:rPr>
-        <w:t>Txt: ReadLine / WriteLine</w:t>
-      </w:r>
-    </w:p>
-    <w:p>
-      <w:pPr>
-        <w:rPr>
-          <w:lang w:val="en-US"/>
-        </w:rPr>
-      </w:pPr>
-    </w:p>
-    <w:p>
-      <w:pPr>
-        <w:rPr>
-          <w:lang w:val="en-US"/>
-        </w:rPr>
-      </w:pPr>
+        <w:t xml:space="preserve"> (</w:t>
+      </w:r>
+      <w:proofErr w:type="spellStart"/>
+      <w:r>
+        <w:rPr>
+          <w:lang w:val="en-US"/>
+        </w:rPr>
+        <w:t>FileMetaStream</w:t>
+      </w:r>
+      <w:proofErr w:type="spellEnd"/>
+      <w:r>
+        <w:rPr>
+          <w:lang w:val="en-US"/>
+        </w:rPr>
+        <w:t>-Reader/Writer)</w:t>
+      </w:r>
+    </w:p>
+    <w:p>
+      <w:pPr>
+        <w:rPr>
+          <w:lang w:val="en-US"/>
+        </w:rPr>
+      </w:pPr>
+      <w:r>
+        <w:rPr>
+          <w:lang w:val="en-US"/>
+        </w:rPr>
+        <w:t xml:space="preserve">Txt: </w:t>
+      </w:r>
+      <w:proofErr w:type="spellStart"/>
+      <w:r>
+        <w:rPr>
+          <w:lang w:val="en-US"/>
+        </w:rPr>
+        <w:t>ReadLine</w:t>
+      </w:r>
+      <w:proofErr w:type="spellEnd"/>
+      <w:r>
+        <w:rPr>
+          <w:lang w:val="en-US"/>
+        </w:rPr>
+        <w:t xml:space="preserve"> / </w:t>
+      </w:r>
+      <w:proofErr w:type="spellStart"/>
+      <w:r>
+        <w:rPr>
+          <w:lang w:val="en-US"/>
+        </w:rPr>
+        <w:t>WriteLine</w:t>
+      </w:r>
+      <w:proofErr w:type="spellEnd"/>
+    </w:p>
+    <w:p>
+      <w:pPr>
+        <w:rPr>
+          <w:lang w:val="en-US"/>
+        </w:rPr>
+      </w:pPr>
+    </w:p>
+    <w:p>
+      <w:pPr>
+        <w:rPr>
+          <w:lang w:val="en-US"/>
+        </w:rPr>
+      </w:pPr>
+      <w:proofErr w:type="spellStart"/>
       <w:r>
         <w:rPr>
           <w:lang w:val="en-US"/>
         </w:rPr>
         <w:t>ChunkFileStream</w:t>
       </w:r>
+      <w:proofErr w:type="spellEnd"/>
       <w:r>
         <w:rPr>
           <w:lang w:val="en-US"/>
@@ -1324,65 +1911,149 @@
         <w:rPr>
           <w:lang w:val="en-US"/>
         </w:rPr>
-        <w:t>Writer (ChunkMetaFileStreamReader)</w:t>
-      </w:r>
-    </w:p>
-    <w:p>
-      <w:pPr>
-        <w:rPr>
-          <w:lang w:val="en-US"/>
-        </w:rPr>
-      </w:pPr>
-      <w:r>
-        <w:rPr>
-          <w:lang w:val="en-US"/>
-        </w:rPr>
-        <w:t>SeekChunk(chunkId)</w:t>
-      </w:r>
-    </w:p>
-    <w:p>
-      <w:pPr>
-        <w:rPr>
-          <w:lang w:val="en-US"/>
-        </w:rPr>
-      </w:pPr>
-      <w:r>
-        <w:rPr>
-          <w:lang w:val="en-US"/>
-        </w:rPr>
-        <w:t>SkipChunk(number of chunks)</w:t>
-      </w:r>
-    </w:p>
-    <w:p>
-      <w:pPr>
-        <w:rPr>
-          <w:lang w:val="en-US"/>
-        </w:rPr>
-      </w:pPr>
-      <w:r>
-        <w:rPr>
-          <w:lang w:val="en-US"/>
-        </w:rPr>
-        <w:t>(Sub)Stream* CurrentChunk</w:t>
-      </w:r>
-      <w:r>
-        <w:rPr>
-          <w:lang w:val="en-US"/>
-        </w:rPr>
-        <w:t>()</w:t>
-      </w:r>
-    </w:p>
-    <w:p>
-      <w:pPr>
-        <w:rPr>
-          <w:lang w:val="en-US"/>
-        </w:rPr>
-      </w:pPr>
-      <w:r>
-        <w:rPr>
-          <w:lang w:val="en-US"/>
-        </w:rPr>
-        <w:t>CurrentChunkId()</w:t>
+        <w:t>Writer (</w:t>
+      </w:r>
+      <w:proofErr w:type="spellStart"/>
+      <w:r>
+        <w:rPr>
+          <w:lang w:val="en-US"/>
+        </w:rPr>
+        <w:t>ChunkMetaFileStreamReader</w:t>
+      </w:r>
+      <w:proofErr w:type="spellEnd"/>
+      <w:r>
+        <w:rPr>
+          <w:lang w:val="en-US"/>
+        </w:rPr>
+        <w:t>)</w:t>
+      </w:r>
+    </w:p>
+    <w:p>
+      <w:pPr>
+        <w:rPr>
+          <w:lang w:val="en-US"/>
+        </w:rPr>
+      </w:pPr>
+      <w:proofErr w:type="spellStart"/>
+      <w:r>
+        <w:rPr>
+          <w:lang w:val="en-US"/>
+        </w:rPr>
+        <w:t>SeekChunk</w:t>
+      </w:r>
+      <w:proofErr w:type="spellEnd"/>
+      <w:r>
+        <w:rPr>
+          <w:lang w:val="en-US"/>
+        </w:rPr>
+        <w:t>(</w:t>
+      </w:r>
+      <w:proofErr w:type="spellStart"/>
+      <w:r>
+        <w:rPr>
+          <w:lang w:val="en-US"/>
+        </w:rPr>
+        <w:t>chunkId</w:t>
+      </w:r>
+      <w:proofErr w:type="spellEnd"/>
+      <w:r>
+        <w:rPr>
+          <w:lang w:val="en-US"/>
+        </w:rPr>
+        <w:t>)</w:t>
+      </w:r>
+    </w:p>
+    <w:p>
+      <w:pPr>
+        <w:rPr>
+          <w:lang w:val="en-US"/>
+        </w:rPr>
+      </w:pPr>
+      <w:proofErr w:type="spellStart"/>
+      <w:proofErr w:type="gramStart"/>
+      <w:r>
+        <w:rPr>
+          <w:lang w:val="en-US"/>
+        </w:rPr>
+        <w:t>SkipChunk</w:t>
+      </w:r>
+      <w:proofErr w:type="spellEnd"/>
+      <w:r>
+        <w:rPr>
+          <w:lang w:val="en-US"/>
+        </w:rPr>
+        <w:t>(</w:t>
+      </w:r>
+      <w:proofErr w:type="gramEnd"/>
+      <w:r>
+        <w:rPr>
+          <w:lang w:val="en-US"/>
+        </w:rPr>
+        <w:t>number of chunks)</w:t>
+      </w:r>
+    </w:p>
+    <w:p>
+      <w:pPr>
+        <w:rPr>
+          <w:lang w:val="en-US"/>
+        </w:rPr>
+      </w:pPr>
+      <w:r>
+        <w:rPr>
+          <w:lang w:val="en-US"/>
+        </w:rPr>
+        <w:t xml:space="preserve">(Sub)Stream* </w:t>
+      </w:r>
+      <w:proofErr w:type="spellStart"/>
+      <w:proofErr w:type="gramStart"/>
+      <w:r>
+        <w:rPr>
+          <w:lang w:val="en-US"/>
+        </w:rPr>
+        <w:t>CurrentChunk</w:t>
+      </w:r>
+      <w:proofErr w:type="spellEnd"/>
+      <w:r>
+        <w:rPr>
+          <w:lang w:val="en-US"/>
+        </w:rPr>
+        <w:t>(</w:t>
+      </w:r>
+      <w:proofErr w:type="gramEnd"/>
+      <w:r>
+        <w:rPr>
+          <w:lang w:val="en-US"/>
+        </w:rPr>
+        <w:t>)</w:t>
+      </w:r>
+    </w:p>
+    <w:p>
+      <w:pPr>
+        <w:rPr>
+          <w:lang w:val="en-US"/>
+        </w:rPr>
+      </w:pPr>
+      <w:proofErr w:type="spellStart"/>
+      <w:proofErr w:type="gramStart"/>
+      <w:r>
+        <w:rPr>
+          <w:lang w:val="en-US"/>
+        </w:rPr>
+        <w:t>CurrentChunkId</w:t>
+      </w:r>
+      <w:proofErr w:type="spellEnd"/>
+      <w:r>
+        <w:rPr>
+          <w:lang w:val="en-US"/>
+        </w:rPr>
+        <w:t>(</w:t>
+      </w:r>
+      <w:proofErr w:type="gramEnd"/>
+      <w:r>
+        <w:rPr>
+          <w:lang w:val="en-US"/>
+        </w:rPr>
+        <w:t>)</w:t>
       </w:r>
     </w:p>
     <w:p>
@@ -1450,7 +2121,35 @@
         <w:rPr>
           <w:lang w:val="en-US"/>
         </w:rPr>
-        <w:t>objects that can provide a Stream* for a specific target/uri protocol. For instance a file:// Stream Provider that interfaces with the HD or SD card to produce file streams and directory listing streams</w:t>
+        <w:t>objects that can provide a Stream* for a specific target/</w:t>
+      </w:r>
+      <w:proofErr w:type="spellStart"/>
+      <w:r>
+        <w:rPr>
+          <w:lang w:val="en-US"/>
+        </w:rPr>
+        <w:t>uri</w:t>
+      </w:r>
+      <w:proofErr w:type="spellEnd"/>
+      <w:r>
+        <w:rPr>
+          <w:lang w:val="en-US"/>
+        </w:rPr>
+        <w:t xml:space="preserve"> protocol. For </w:t>
+      </w:r>
+      <w:proofErr w:type="gramStart"/>
+      <w:r>
+        <w:rPr>
+          <w:lang w:val="en-US"/>
+        </w:rPr>
+        <w:t>instance</w:t>
+      </w:r>
+      <w:proofErr w:type="gramEnd"/>
+      <w:r>
+        <w:rPr>
+          <w:lang w:val="en-US"/>
+        </w:rPr>
+        <w:t xml:space="preserve"> a file:// Stream Provider that interfaces with the HD or SD card to produce file streams and directory listing streams</w:t>
       </w:r>
       <w:r>
         <w:rPr>
@@ -1524,20 +2223,20 @@
           <w:lang w:val="en-US"/>
         </w:rPr>
       </w:pPr>
+      <w:proofErr w:type="spellStart"/>
       <w:r>
         <w:rPr>
           <w:lang w:val="en-US"/>
         </w:rPr>
         <w:t>ChunkFile</w:t>
       </w:r>
+      <w:proofErr w:type="spellEnd"/>
       <w:r>
         <w:rPr>
           <w:lang w:val="en-US"/>
         </w:rPr>
         <w:t xml:space="preserve"> (IFF)</w:t>
       </w:r>
-      <w:bookmarkStart w:id="0" w:name="_GoBack"/>
-      <w:bookmarkEnd w:id="0"/>
     </w:p>
     <w:p>
       <w:pPr>
@@ -1641,6 +2340,8 @@
         </w:rPr>
         <w:t>Web (service)</w:t>
       </w:r>
+      <w:bookmarkStart w:id="0" w:name="_GoBack"/>
+      <w:bookmarkEnd w:id="0"/>
     </w:p>
     <w:p>
       <w:pPr>
@@ -1995,26 +2696,110 @@
         <w:rPr>
           <w:lang w:val="en-US"/>
         </w:rPr>
-        <w:t xml:space="preserve">A lot of StreamProviders will employ a block-based data transfer using a buffer. Buffers are typically multiple of the memory-page size of 4k bytes. The Stream API has to be able to work with these memory blocks in a generic way in order to reduce StreamProvider implementation complexity and volume. This does mean that ALL StreamProviders have to do it in the same way. A specific flag will be available to indicate this. The Stream API can the fulfil a read or write call on its own without calling into the StreamProvider. </w:t>
-      </w:r>
-      <w:r>
-        <w:rPr>
-          <w:lang w:val="en-US"/>
-        </w:rPr>
-        <w:t>The client of the Stream API does have to call flush/close in order to write out any buffered data to the StreamProvider, which writes it out to the Smart IO Device.</w:t>
-      </w:r>
-    </w:p>
-    <w:p>
-      <w:pPr>
-        <w:rPr>
-          <w:lang w:val="en-US"/>
-        </w:rPr>
-      </w:pPr>
-      <w:r>
-        <w:rPr>
-          <w:lang w:val="en-US"/>
-        </w:rPr>
-        <w:t>An alternate way of implementing this is using a default StreamProvider implementation for these calls…</w:t>
+        <w:t xml:space="preserve">A lot of </w:t>
+      </w:r>
+      <w:proofErr w:type="spellStart"/>
+      <w:r>
+        <w:rPr>
+          <w:lang w:val="en-US"/>
+        </w:rPr>
+        <w:t>StreamProviders</w:t>
+      </w:r>
+      <w:proofErr w:type="spellEnd"/>
+      <w:r>
+        <w:rPr>
+          <w:lang w:val="en-US"/>
+        </w:rPr>
+        <w:t xml:space="preserve"> will employ a block-based data transfer using a buffer. Buffers are typically multiple of the memory-page size of 4k bytes. The Stream API has to be able to work with these memory blocks in a generic way in order to reduce </w:t>
+      </w:r>
+      <w:proofErr w:type="spellStart"/>
+      <w:r>
+        <w:rPr>
+          <w:lang w:val="en-US"/>
+        </w:rPr>
+        <w:t>StreamProvider</w:t>
+      </w:r>
+      <w:proofErr w:type="spellEnd"/>
+      <w:r>
+        <w:rPr>
+          <w:lang w:val="en-US"/>
+        </w:rPr>
+        <w:t xml:space="preserve"> implementation complexity and volume. This does mean that ALL </w:t>
+      </w:r>
+      <w:proofErr w:type="spellStart"/>
+      <w:r>
+        <w:rPr>
+          <w:lang w:val="en-US"/>
+        </w:rPr>
+        <w:t>StreamProviders</w:t>
+      </w:r>
+      <w:proofErr w:type="spellEnd"/>
+      <w:r>
+        <w:rPr>
+          <w:lang w:val="en-US"/>
+        </w:rPr>
+        <w:t xml:space="preserve"> have to do it in the same way. A specific flag will be available to indicate this. The Stream API can the fulfil a read or write call on its own without calling into the </w:t>
+      </w:r>
+      <w:proofErr w:type="spellStart"/>
+      <w:r>
+        <w:rPr>
+          <w:lang w:val="en-US"/>
+        </w:rPr>
+        <w:t>StreamProvider</w:t>
+      </w:r>
+      <w:proofErr w:type="spellEnd"/>
+      <w:r>
+        <w:rPr>
+          <w:lang w:val="en-US"/>
+        </w:rPr>
+        <w:t xml:space="preserve">. </w:t>
+      </w:r>
+      <w:r>
+        <w:rPr>
+          <w:lang w:val="en-US"/>
+        </w:rPr>
+        <w:t xml:space="preserve">The client of the Stream API does have to call flush/close in order to write out any buffered data to the </w:t>
+      </w:r>
+      <w:proofErr w:type="spellStart"/>
+      <w:r>
+        <w:rPr>
+          <w:lang w:val="en-US"/>
+        </w:rPr>
+        <w:t>StreamProvider</w:t>
+      </w:r>
+      <w:proofErr w:type="spellEnd"/>
+      <w:r>
+        <w:rPr>
+          <w:lang w:val="en-US"/>
+        </w:rPr>
+        <w:t>, which writes it out to the Smart IO Device.</w:t>
+      </w:r>
+    </w:p>
+    <w:p>
+      <w:pPr>
+        <w:rPr>
+          <w:lang w:val="en-US"/>
+        </w:rPr>
+      </w:pPr>
+      <w:r>
+        <w:rPr>
+          <w:lang w:val="en-US"/>
+        </w:rPr>
+        <w:t xml:space="preserve">An alternate way of implementing this is using a default </w:t>
+      </w:r>
+      <w:proofErr w:type="spellStart"/>
+      <w:r>
+        <w:rPr>
+          <w:lang w:val="en-US"/>
+        </w:rPr>
+        <w:t>StreamProvider</w:t>
+      </w:r>
+      <w:proofErr w:type="spellEnd"/>
+      <w:r>
+        <w:rPr>
+          <w:lang w:val="en-US"/>
+        </w:rPr>
+        <w:t xml:space="preserve"> implementation for these calls…</w:t>
       </w:r>
     </w:p>
     <w:p>
@@ -2035,7 +2820,7 @@
 </file>
 
 <file path=word/numbering.xml><?xml version="1.0" encoding="utf-8"?>
-<w:numbering xmlns:wpc="http://schemas.microsoft.com/office/word/2010/wordprocessingCanvas" xmlns:mc="http://schemas.openxmlformats.org/markup-compatibility/2006" xmlns:o="urn:schemas-microsoft-com:office:office" xmlns:r="http://schemas.openxmlformats.org/officeDocument/2006/relationships" xmlns:m="http://schemas.openxmlformats.org/officeDocument/2006/math" xmlns:v="urn:schemas-microsoft-com:vml" xmlns:wp14="http://schemas.microsoft.com/office/word/2010/wordprocessingDrawing" xmlns:wp="http://schemas.openxmlformats.org/drawingml/2006/wordprocessingDrawing" xmlns:w10="urn:schemas-microsoft-com:office:word" xmlns:w="http://schemas.openxmlformats.org/wordprocessingml/2006/main" xmlns:w14="http://schemas.microsoft.com/office/word/2010/wordml" xmlns:w15="http://schemas.microsoft.com/office/word/2012/wordml" xmlns:wpg="http://schemas.microsoft.com/office/word/2010/wordprocessingGroup" xmlns:wpi="http://schemas.microsoft.com/office/word/2010/wordprocessingInk" xmlns:wne="http://schemas.microsoft.com/office/word/2006/wordml" xmlns:wps="http://schemas.microsoft.com/office/word/2010/wordprocessingShape" mc:Ignorable="w14 w15 wp14">
+<w:numbering xmlns:wpc="http://schemas.microsoft.com/office/word/2010/wordprocessingCanvas" xmlns:cx="http://schemas.microsoft.com/office/drawing/2014/chartex" xmlns:cx1="http://schemas.microsoft.com/office/drawing/2015/9/8/chartex" xmlns:cx2="http://schemas.microsoft.com/office/drawing/2015/10/21/chartex" xmlns:mc="http://schemas.openxmlformats.org/markup-compatibility/2006" xmlns:o="urn:schemas-microsoft-com:office:office" xmlns:r="http://schemas.openxmlformats.org/officeDocument/2006/relationships" xmlns:m="http://schemas.openxmlformats.org/officeDocument/2006/math" xmlns:v="urn:schemas-microsoft-com:vml" xmlns:wp14="http://schemas.microsoft.com/office/word/2010/wordprocessingDrawing" xmlns:wp="http://schemas.openxmlformats.org/drawingml/2006/wordprocessingDrawing" xmlns:w10="urn:schemas-microsoft-com:office:word" xmlns:w="http://schemas.openxmlformats.org/wordprocessingml/2006/main" xmlns:w14="http://schemas.microsoft.com/office/word/2010/wordml" xmlns:w15="http://schemas.microsoft.com/office/word/2012/wordml" xmlns:w16se="http://schemas.microsoft.com/office/word/2015/wordml/symex" xmlns:wpg="http://schemas.microsoft.com/office/word/2010/wordprocessingGroup" xmlns:wpi="http://schemas.microsoft.com/office/word/2010/wordprocessingInk" xmlns:wne="http://schemas.microsoft.com/office/word/2006/wordml" xmlns:wps="http://schemas.microsoft.com/office/word/2010/wordprocessingShape" mc:Ignorable="w14 w15 w16se wp14">
   <w:abstractNum w:abstractNumId="0" w15:restartNumberingAfterBreak="0">
     <w:nsid w:val="03DB1A99"/>
     <w:multiLevelType w:val="hybridMultilevel"/>
@@ -2504,7 +3289,7 @@
 </file>
 
 <file path=word/styles.xml><?xml version="1.0" encoding="utf-8"?>
-<w:styles xmlns:mc="http://schemas.openxmlformats.org/markup-compatibility/2006" xmlns:r="http://schemas.openxmlformats.org/officeDocument/2006/relationships" xmlns:w="http://schemas.openxmlformats.org/wordprocessingml/2006/main" xmlns:w14="http://schemas.microsoft.com/office/word/2010/wordml" xmlns:w15="http://schemas.microsoft.com/office/word/2012/wordml" mc:Ignorable="w14 w15">
+<w:styles xmlns:mc="http://schemas.openxmlformats.org/markup-compatibility/2006" xmlns:r="http://schemas.openxmlformats.org/officeDocument/2006/relationships" xmlns:w="http://schemas.openxmlformats.org/wordprocessingml/2006/main" xmlns:w14="http://schemas.microsoft.com/office/word/2010/wordml" xmlns:w15="http://schemas.microsoft.com/office/word/2012/wordml" xmlns:w16se="http://schemas.microsoft.com/office/word/2015/wordml/symex" mc:Ignorable="w14 w15 w16se">
   <w:docDefaults>
     <w:rPrDefault>
       <w:rPr>
@@ -2520,7 +3305,7 @@
       </w:pPr>
     </w:pPrDefault>
   </w:docDefaults>
-  <w:latentStyles w:defLockedState="0" w:defUIPriority="99" w:defSemiHidden="0" w:defUnhideWhenUsed="0" w:defQFormat="0" w:count="371">
+  <w:latentStyles w:defLockedState="0" w:defUIPriority="99" w:defSemiHidden="0" w:defUnhideWhenUsed="0" w:defQFormat="0" w:count="372">
     <w:lsdException w:name="Normal" w:uiPriority="0" w:qFormat="1"/>
     <w:lsdException w:name="heading 1" w:uiPriority="9" w:qFormat="1"/>
     <w:lsdException w:name="heading 2" w:semiHidden="1" w:uiPriority="9" w:unhideWhenUsed="1" w:qFormat="1"/>
@@ -2626,7 +3411,6 @@
     <w:lsdException w:name="HTML Sample" w:semiHidden="1" w:unhideWhenUsed="1"/>
     <w:lsdException w:name="HTML Typewriter" w:semiHidden="1" w:unhideWhenUsed="1"/>
     <w:lsdException w:name="HTML Variable" w:semiHidden="1" w:unhideWhenUsed="1"/>
-    <w:lsdException w:name="Normal Table" w:semiHidden="1" w:unhideWhenUsed="1"/>
     <w:lsdException w:name="annotation subject" w:semiHidden="1" w:unhideWhenUsed="1"/>
     <w:lsdException w:name="No List" w:semiHidden="1" w:unhideWhenUsed="1"/>
     <w:lsdException w:name="Outline List 1" w:semiHidden="1" w:unhideWhenUsed="1"/>
@@ -2673,10 +3457,8 @@
     <w:lsdException w:name="Table Subtle 2" w:semiHidden="1" w:unhideWhenUsed="1"/>
     <w:lsdException w:name="Table Web 1" w:semiHidden="1" w:unhideWhenUsed="1"/>
     <w:lsdException w:name="Table Web 2" w:semiHidden="1" w:unhideWhenUsed="1"/>
-    <w:lsdException w:name="Table Web 3" w:semiHidden="1" w:unhideWhenUsed="1"/>
     <w:lsdException w:name="Balloon Text" w:semiHidden="1" w:unhideWhenUsed="1"/>
     <w:lsdException w:name="Table Grid" w:uiPriority="39"/>
-    <w:lsdException w:name="Table Theme" w:semiHidden="1" w:unhideWhenUsed="1"/>
     <w:lsdException w:name="Placeholder Text" w:semiHidden="1"/>
     <w:lsdException w:name="No Spacing" w:uiPriority="1" w:qFormat="1"/>
     <w:lsdException w:name="Light Shading" w:uiPriority="60"/>
@@ -2892,6 +3674,7 @@
     <w:lsdException w:name="List Table 5 Dark Accent 6" w:uiPriority="50"/>
     <w:lsdException w:name="List Table 6 Colorful Accent 6" w:uiPriority="51"/>
     <w:lsdException w:name="List Table 7 Colorful Accent 6" w:uiPriority="52"/>
+    <w:lsdException w:name="Mention" w:semiHidden="1" w:unhideWhenUsed="1"/>
   </w:latentStyles>
   <w:style w:type="paragraph" w:default="1" w:styleId="Normal">
     <w:name w:val="Normal"/>

</xml_diff>